<commit_message>
Pridani casti anglicke dokumentace
</commit_message>
<xml_diff>
--- a/bin/Dokumentace.CS/Hra Krkal.docx
+++ b/bin/Dokumentace.CS/Hra Krkal.docx
@@ -127,7 +127,15 @@
         <w:jc w:val="both"/>
       </w:pPr>
       <w:r>
-        <w:t>Krkal je logicko-akční hra. Hráč v ní ovládá postavičku, kterou vidí shora. Hra je rozdělena na několik samostatných úrovní (levelů). Úkolem v každém levelu je projít „bludištěm“, vyřešit přitom všechny nástrahy a dostat se do EXITu. Hlavní myšlenka je tedy jednoduchá, její realizace se ovšem v některých (téměř ve všech pokročilých) levelech stává peklem.</w:t>
+        <w:t xml:space="preserve">Krkal </w:t>
+      </w:r>
+      <w:proofErr w:type="gramStart"/>
+      <w:r>
+        <w:t>je</w:t>
+      </w:r>
+      <w:proofErr w:type="gramEnd"/>
+      <w:r>
+        <w:t xml:space="preserve"> logicko-akční hra. Hráč v ní ovládá postavičku, kterou vidí shora. Hra je rozdělena na několik samostatných úrovní (levelů). Úkolem v každém levelu je projít „bludištěm“, vyřešit přitom všechny nástrahy a dostat se do EXITu. Hlavní myšlenka je tedy jednoduchá, její realizace se ovšem v některých (téměř ve všech pokročilých) levelech stává peklem.</w:t>
       </w:r>
     </w:p>
     <w:p/>
@@ -138,6 +146,7 @@
       <w:r>
         <w:t xml:space="preserve">Inspirací při tvorbě </w:t>
       </w:r>
+      <w:proofErr w:type="gramStart"/>
       <w:r>
         <w:t>Krkal</w:t>
       </w:r>
@@ -148,7 +157,11 @@
         <w:t xml:space="preserve"> </w:t>
       </w:r>
       <w:r>
-        <w:t xml:space="preserve">byly hry jako </w:t>
+        <w:t>byly</w:t>
+      </w:r>
+      <w:proofErr w:type="gramEnd"/>
+      <w:r>
+        <w:t xml:space="preserve"> hry jako </w:t>
       </w:r>
       <w:proofErr w:type="spellStart"/>
       <w:r>
@@ -710,8 +723,13 @@
       <w:pPr>
         <w:jc w:val="both"/>
       </w:pPr>
-      <w:r>
-        <w:t xml:space="preserve">Krkal obsahuje i Editor </w:t>
+      <w:proofErr w:type="gramStart"/>
+      <w:r>
+        <w:t>Krkal obsahuje</w:t>
+      </w:r>
+      <w:proofErr w:type="gramEnd"/>
+      <w:r>
+        <w:t xml:space="preserve"> i Editor </w:t>
       </w:r>
       <w:r>
         <w:t>l</w:t>
@@ -769,7 +787,23 @@
         <w:t xml:space="preserve"> kterým</w:t>
       </w:r>
       <w:r>
-        <w:t xml:space="preserve"> hra Krkal 2 nestačí, mohu doporučit hru Krkal 1, hratelnou v </w:t>
+        <w:t xml:space="preserve"> hra Krkal 2 nestačí, </w:t>
+      </w:r>
+      <w:proofErr w:type="gramStart"/>
+      <w:r>
+        <w:t>mohu</w:t>
+      </w:r>
+      <w:proofErr w:type="gramEnd"/>
+      <w:r>
+        <w:t xml:space="preserve"> doporučit hru </w:t>
+      </w:r>
+      <w:proofErr w:type="gramStart"/>
+      <w:r>
+        <w:t>Krkal</w:t>
+      </w:r>
+      <w:proofErr w:type="gramEnd"/>
+      <w:r>
+        <w:t xml:space="preserve"> 1, hratelnou v </w:t>
       </w:r>
       <w:proofErr w:type="spellStart"/>
       <w:r>
@@ -945,7 +979,15 @@
         <w:t>, jindy se všechny ovládaj</w:t>
       </w:r>
       <w:r>
-        <w:t>í najednou (když pak např. stiskne šipku  vpravo – všechny postavičky půjdou doprava)</w:t>
+        <w:t xml:space="preserve">í najednou (když pak např. stiskne </w:t>
+      </w:r>
+      <w:proofErr w:type="gramStart"/>
+      <w:r>
+        <w:t>šipku  vpravo</w:t>
+      </w:r>
+      <w:proofErr w:type="gramEnd"/>
+      <w:r>
+        <w:t xml:space="preserve"> – všechny postavičky půjdou doprava)</w:t>
       </w:r>
     </w:p>
     <w:p>
@@ -1074,20 +1116,40 @@
         <w:t xml:space="preserve"> ty se sbírají speciální klávesou </w:t>
       </w:r>
       <w:r>
-        <w:t xml:space="preserve">‘A’. </w:t>
-      </w:r>
-      <w:r>
-        <w:t>Sebrané předměty nelze jen tak zahodit. Některé předměty je možné použít speciální klávesou (viz výše). Jiné předměty se použijí samy – např. klíč se použije vždy, když hráč chce vstoupit na políčko</w:t>
-      </w:r>
-      <w:r>
-        <w:t>,</w:t>
-      </w:r>
-      <w:r>
-        <w:t xml:space="preserve"> kde je zámek. Tady bych chtěl upozornit na jednu záludnost – pokud hráč má klíč a nějaká síla ho přinutí vjet (např. klouže se po ledu) na políčko se zámkem – tak se zámek vždy odemkne, ať hráč chce nebo ne.</w:t>
+        <w:t>‘A’.</w:t>
       </w:r>
     </w:p>
     <w:p>
       <w:pPr>
+        <w:jc w:val="both"/>
+      </w:pPr>
+    </w:p>
+    <w:p>
+      <w:pPr>
+        <w:jc w:val="both"/>
+      </w:pPr>
+      <w:r>
+        <w:t>Sebrané předměty nelze jen tak zahodit. Některé předměty je možné použít speciální klávesou (viz výše). Jiné předměty se použijí samy – např. klíč se použije vždy, když hráč chce vstoupit na políčko</w:t>
+      </w:r>
+      <w:r>
+        <w:t>,</w:t>
+      </w:r>
+      <w:r>
+        <w:t xml:space="preserve"> kde je zámek. Tady bych chtěl upozornit na jednu záludnost – pokud hráč má klíč a nějaká síla ho přinutí vjet (např. klouže se po ledu) na políčko se zámkem – tak se zámek vždy odemkne, ať hráč chce nebo ne.</w:t>
+      </w:r>
+    </w:p>
+    <w:p>
+      <w:pPr>
+        <w:jc w:val="both"/>
+      </w:pPr>
+    </w:p>
+    <w:p>
+      <w:pPr>
+        <w:pStyle w:val="Odstavecseseznamem"/>
+        <w:numPr>
+          <w:ilvl w:val="0"/>
+          <w:numId w:val="48"/>
+        </w:numPr>
         <w:jc w:val="both"/>
       </w:pPr>
       <w:r>
@@ -1148,6 +1210,66 @@
           </wp:anchor>
         </w:drawing>
       </w:r>
+      <w:r>
+        <w:t>Přepni do editoru skriptů: F1</w:t>
+      </w:r>
+    </w:p>
+    <w:p>
+      <w:pPr>
+        <w:pStyle w:val="Odstavecseseznamem"/>
+        <w:numPr>
+          <w:ilvl w:val="0"/>
+          <w:numId w:val="48"/>
+        </w:numPr>
+        <w:jc w:val="both"/>
+      </w:pPr>
+      <w:r>
+        <w:t>Přepni do editoru levelů: F2</w:t>
+      </w:r>
+    </w:p>
+    <w:p>
+      <w:pPr>
+        <w:pStyle w:val="Odstavecseseznamem"/>
+        <w:numPr>
+          <w:ilvl w:val="0"/>
+          <w:numId w:val="48"/>
+        </w:numPr>
+        <w:jc w:val="both"/>
+      </w:pPr>
+      <w:r>
+        <w:t>Přepni do hlavního herního menu: F3</w:t>
+      </w:r>
+    </w:p>
+    <w:p>
+      <w:pPr>
+        <w:pStyle w:val="Odstavecseseznamem"/>
+        <w:numPr>
+          <w:ilvl w:val="0"/>
+          <w:numId w:val="48"/>
+        </w:numPr>
+        <w:jc w:val="both"/>
+      </w:pPr>
+      <w:proofErr w:type="gramStart"/>
+      <w:r>
+        <w:t>Ukonči Krkala</w:t>
+      </w:r>
+      <w:proofErr w:type="gramEnd"/>
+      <w:r>
+        <w:t>: F4</w:t>
+      </w:r>
+    </w:p>
+    <w:p>
+      <w:pPr>
+        <w:pStyle w:val="Odstavecseseznamem"/>
+        <w:numPr>
+          <w:ilvl w:val="0"/>
+          <w:numId w:val="48"/>
+        </w:numPr>
+        <w:jc w:val="both"/>
+      </w:pPr>
+      <w:r>
+        <w:t>Přepínání mezi celoobrazovkovým a okenním režimem: Alt+Enter</w:t>
+      </w:r>
     </w:p>
     <w:p>
       <w:pPr>
@@ -1346,7 +1468,15 @@
             </w:r>
             <w:proofErr w:type="spellEnd"/>
             <w:r>
-              <w:t xml:space="preserve"> (Ripleyová)</w:t>
+              <w:t xml:space="preserve"> (</w:t>
+            </w:r>
+            <w:proofErr w:type="spellStart"/>
+            <w:r>
+              <w:t>Ripleyová</w:t>
+            </w:r>
+            <w:proofErr w:type="spellEnd"/>
+            <w:r>
+              <w:t>)</w:t>
             </w:r>
           </w:p>
         </w:tc>
@@ -1557,7 +1687,15 @@
           </w:tcPr>
           <w:p>
             <w:r>
-              <w:t xml:space="preserve">Dráček jako jediný umí plavat ve </w:t>
+              <w:t xml:space="preserve">Dráček jako jediný umí plavat </w:t>
+            </w:r>
+            <w:proofErr w:type="gramStart"/>
+            <w:r>
+              <w:t>ve</w:t>
+            </w:r>
+            <w:proofErr w:type="gramEnd"/>
+            <w:r>
+              <w:t xml:space="preserve"> </w:t>
             </w:r>
             <w:hyperlink r:id="rId18" w:anchor="voda" w:history="1">
               <w:r>
@@ -2163,7 +2301,15 @@
               </w:r>
             </w:hyperlink>
             <w:r>
-              <w:t xml:space="preserve">. Pásovec se proměňuje buď v příšeru Otáčivou nebo Samonaváděcí. </w:t>
+              <w:t xml:space="preserve">. Pásovec se proměňuje buď v příšeru </w:t>
+            </w:r>
+            <w:proofErr w:type="gramStart"/>
+            <w:r>
+              <w:t>Otáčivou nebo</w:t>
+            </w:r>
+            <w:proofErr w:type="gramEnd"/>
+            <w:r>
+              <w:t xml:space="preserve"> Samonaváděcí. </w:t>
             </w:r>
             <w:proofErr w:type="spellStart"/>
             <w:r>
@@ -2515,7 +2661,15 @@
               </w:r>
             </w:hyperlink>
             <w:r>
-              <w:t>), pokud se samy nepohybují, jsou odsunuty ve směru pohybu pásu. Pokud se předmět (Ty) pohybuje(š) kolmo na pás a ani na chvilku se nezastaví(š), projde(š) kolmo přes pás a ten předmět (Tebe) nestačí nijak vychýlit. Proti směru pohybu pásu se pohybovat nelze. Pohyb po směru nijak nezvyšuje tvoji rychlost. Pás může být i vypnutý, v tom případě se chová jako obyčejná podlaha.</w:t>
+              <w:t xml:space="preserve">), pokud se samy nepohybují, jsou odsunuty ve směru pohybu pásu. Pokud se předmět (Ty) </w:t>
+            </w:r>
+            <w:proofErr w:type="gramStart"/>
+            <w:r>
+              <w:t>pohybuje(š) kolmo</w:t>
+            </w:r>
+            <w:proofErr w:type="gramEnd"/>
+            <w:r>
+              <w:t xml:space="preserve"> na pás a ani na chvilku se nezastaví(š), projde(š) kolmo přes pás a ten předmět (Tebe) nestačí nijak vychýlit. Proti směru pohybu pásu se pohybovat nelze. Pohyb po směru nijak nezvyšuje tvoji rychlost. Pás může být i vypnutý, v tom případě se chová jako obyčejná podlaha.</w:t>
             </w:r>
           </w:p>
         </w:tc>
@@ -2719,7 +2873,15 @@
             </w:r>
             <w:proofErr w:type="spellEnd"/>
             <w:r>
-              <w:t xml:space="preserve"> není vypnutý, můžeš na něj vstupovat kolikrát chceš, předchozí stav se zapomene, zapamatován bude ten nejnovější. Jen dávej pozor, aby sis neuložil stav, ze kterého už level nejde dohrát!</w:t>
+              <w:t xml:space="preserve"> není vypnutý, můžeš na něj </w:t>
+            </w:r>
+            <w:proofErr w:type="gramStart"/>
+            <w:r>
+              <w:t>vstupovat kolikrát</w:t>
+            </w:r>
+            <w:proofErr w:type="gramEnd"/>
+            <w:r>
+              <w:t xml:space="preserve"> chceš, předchozí stav se zapomene, zapamatován bude ten nejnovější. Jen dávej pozor, aby sis neuložil stav, ze kterého už level nejde dohrát!</w:t>
             </w:r>
           </w:p>
         </w:tc>
@@ -3664,7 +3826,15 @@
         </w:r>
       </w:hyperlink>
       <w:r>
-        <w:t xml:space="preserve">, dokáží tvořit předměty, dokáží naprosto změnit umístění stěn, změnit podlahy na jiné, vytvořit průchod ve stěně... A každý přepínač může těchto změn udělat několik. Přepínače jsou nezničitelné. </w:t>
+        <w:t xml:space="preserve">, dokáží tvořit předměty, dokáží naprosto změnit umístění stěn, změnit podlahy na jiné, vytvořit průchod ve </w:t>
+      </w:r>
+      <w:proofErr w:type="gramStart"/>
+      <w:r>
+        <w:t>stěně...</w:t>
+      </w:r>
+      <w:proofErr w:type="gramEnd"/>
+      <w:r>
+        <w:t xml:space="preserve"> A každý přepínač může těchto změn udělat několik. Přepínače jsou nezničitelné. </w:t>
       </w:r>
     </w:p>
     <w:tbl>
@@ -3771,7 +3941,15 @@
           </w:tcPr>
           <w:p>
             <w:r>
-              <w:t>Nášlapná podlaha reaguje, pokud je zatížena nějakým těžkým předmětem. Může být nastavena tak, že při zatíženi něco zapne a při uvolnění to zase vrátí do původního stavu. Druhá možnost je, že při zatížení (nebo uvolnění) něco udělá a už to tak nechá.</w:t>
+              <w:t xml:space="preserve">Nášlapná podlaha reaguje, pokud je zatížena nějakým těžkým předmětem. Může být nastavena tak, že při </w:t>
+            </w:r>
+            <w:proofErr w:type="gramStart"/>
+            <w:r>
+              <w:t>zatíženi</w:t>
+            </w:r>
+            <w:proofErr w:type="gramEnd"/>
+            <w:r>
+              <w:t xml:space="preserve"> něco zapne a při uvolnění to zase vrátí do původního stavu. Druhá možnost je, že při zatížení (nebo uvolnění) něco udělá a už to tak nechá.</w:t>
             </w:r>
           </w:p>
         </w:tc>
@@ -4347,7 +4525,15 @@
           </w:tcPr>
           <w:p>
             <w:r>
-              <w:t>Pokud bombu použiješ, umístíš pod sebe aktivovanou bombu. Ta za pár sekund vybuchne. Výbuch je vždy veliký 3*3 políčka okolo bomby a zničí vše zničitelné na tomto území. Výbuch se nedá nijak odstínit, např. nezničitelnou stěnou. Pokud tedy položíš bombu, je třeba rychle utéct z oblasti výbuchu. Pokud je bomba zničena, vybuchuje. To umožňuje vznik takzvaných řetězových výbuchů, kdy jsou bomby umístěné v řadě a na některém místě dojde ke vznícení.</w:t>
+              <w:t xml:space="preserve">Pokud bombu použiješ, umístíš pod sebe aktivovanou bombu. Ta za pár sekund vybuchne. Výbuch je vždy veliký 3*3 políčka okolo bomby a zničí vše zničitelné na tomto území. Výbuch se nedá nijak odstínit, např. nezničitelnou stěnou. Pokud tedy položíš bombu, je třeba rychle utéct z oblasti výbuchu. Pokud je bomba zničena, vybuchuje. To umožňuje vznik takzvaných řetězových výbuchů, kdy jsou bomby umístěné v </w:t>
+            </w:r>
+            <w:proofErr w:type="gramStart"/>
+            <w:r>
+              <w:t>řadě a na</w:t>
+            </w:r>
+            <w:proofErr w:type="gramEnd"/>
+            <w:r>
+              <w:t xml:space="preserve"> některém místě dojde ke vznícení.</w:t>
             </w:r>
           </w:p>
         </w:tc>
@@ -5736,7 +5922,15 @@
               </w:r>
             </w:hyperlink>
             <w:r>
-              <w:t xml:space="preserve">, které jsou přitahovány magnetem, se začnou pohybovat směrem k magnetu, pokud jim v tom nebrání nějaká překážka. Magnet způsobuje tzv. padaní předmětů. Padající předměty zabijí </w:t>
+              <w:t xml:space="preserve">, které jsou přitahovány magnetem, se začnou pohybovat směrem k magnetu, pokud jim v tom nebrání nějaká překážka. Magnet způsobuje tzv. </w:t>
+            </w:r>
+            <w:proofErr w:type="gramStart"/>
+            <w:r>
+              <w:t>padaní</w:t>
+            </w:r>
+            <w:proofErr w:type="gramEnd"/>
+            <w:r>
+              <w:t xml:space="preserve"> předmětů. Padající předměty zabijí </w:t>
             </w:r>
             <w:hyperlink r:id="rId105" w:anchor="hemr" w:history="1">
               <w:proofErr w:type="spellStart"/>
@@ -5999,7 +6193,15 @@
             </w:r>
             <w:proofErr w:type="spellEnd"/>
             <w:r>
-              <w:t xml:space="preserve"> pak vylezeš stejným směrem. (Příklad : vstoupíš-li do </w:t>
+              <w:t xml:space="preserve"> pak vylezeš stejným směrem. (</w:t>
+            </w:r>
+            <w:proofErr w:type="gramStart"/>
+            <w:r>
+              <w:t>Příklad : vstoupíš</w:t>
+            </w:r>
+            <w:proofErr w:type="gramEnd"/>
+            <w:r>
+              <w:t xml:space="preserve">-li do </w:t>
             </w:r>
             <w:proofErr w:type="spellStart"/>
             <w:r>
@@ -9289,6 +9491,119 @@
     </w:lvl>
   </w:abstractNum>
   <w:abstractNum w:abstractNumId="21">
+    <w:nsid w:val="33231273"/>
+    <w:multiLevelType w:val="hybridMultilevel"/>
+    <w:tmpl w:val="DF3221D0"/>
+    <w:lvl w:ilvl="0" w:tplc="04050001">
+      <w:start w:val="1"/>
+      <w:numFmt w:val="bullet"/>
+      <w:lvlText w:val=""/>
+      <w:lvlJc w:val="left"/>
+      <w:pPr>
+        <w:ind w:left="720" w:hanging="360"/>
+      </w:pPr>
+      <w:rPr>
+        <w:rFonts w:ascii="Symbol" w:hAnsi="Symbol" w:hint="default"/>
+      </w:rPr>
+    </w:lvl>
+    <w:lvl w:ilvl="1" w:tplc="04050003" w:tentative="1">
+      <w:start w:val="1"/>
+      <w:numFmt w:val="bullet"/>
+      <w:lvlText w:val="o"/>
+      <w:lvlJc w:val="left"/>
+      <w:pPr>
+        <w:ind w:left="1440" w:hanging="360"/>
+      </w:pPr>
+      <w:rPr>
+        <w:rFonts w:ascii="Courier New" w:hAnsi="Courier New" w:cs="Courier New" w:hint="default"/>
+      </w:rPr>
+    </w:lvl>
+    <w:lvl w:ilvl="2" w:tplc="04050005" w:tentative="1">
+      <w:start w:val="1"/>
+      <w:numFmt w:val="bullet"/>
+      <w:lvlText w:val=""/>
+      <w:lvlJc w:val="left"/>
+      <w:pPr>
+        <w:ind w:left="2160" w:hanging="360"/>
+      </w:pPr>
+      <w:rPr>
+        <w:rFonts w:ascii="Wingdings" w:hAnsi="Wingdings" w:hint="default"/>
+      </w:rPr>
+    </w:lvl>
+    <w:lvl w:ilvl="3" w:tplc="04050001" w:tentative="1">
+      <w:start w:val="1"/>
+      <w:numFmt w:val="bullet"/>
+      <w:lvlText w:val=""/>
+      <w:lvlJc w:val="left"/>
+      <w:pPr>
+        <w:ind w:left="2880" w:hanging="360"/>
+      </w:pPr>
+      <w:rPr>
+        <w:rFonts w:ascii="Symbol" w:hAnsi="Symbol" w:hint="default"/>
+      </w:rPr>
+    </w:lvl>
+    <w:lvl w:ilvl="4" w:tplc="04050003" w:tentative="1">
+      <w:start w:val="1"/>
+      <w:numFmt w:val="bullet"/>
+      <w:lvlText w:val="o"/>
+      <w:lvlJc w:val="left"/>
+      <w:pPr>
+        <w:ind w:left="3600" w:hanging="360"/>
+      </w:pPr>
+      <w:rPr>
+        <w:rFonts w:ascii="Courier New" w:hAnsi="Courier New" w:cs="Courier New" w:hint="default"/>
+      </w:rPr>
+    </w:lvl>
+    <w:lvl w:ilvl="5" w:tplc="04050005" w:tentative="1">
+      <w:start w:val="1"/>
+      <w:numFmt w:val="bullet"/>
+      <w:lvlText w:val=""/>
+      <w:lvlJc w:val="left"/>
+      <w:pPr>
+        <w:ind w:left="4320" w:hanging="360"/>
+      </w:pPr>
+      <w:rPr>
+        <w:rFonts w:ascii="Wingdings" w:hAnsi="Wingdings" w:hint="default"/>
+      </w:rPr>
+    </w:lvl>
+    <w:lvl w:ilvl="6" w:tplc="04050001" w:tentative="1">
+      <w:start w:val="1"/>
+      <w:numFmt w:val="bullet"/>
+      <w:lvlText w:val=""/>
+      <w:lvlJc w:val="left"/>
+      <w:pPr>
+        <w:ind w:left="5040" w:hanging="360"/>
+      </w:pPr>
+      <w:rPr>
+        <w:rFonts w:ascii="Symbol" w:hAnsi="Symbol" w:hint="default"/>
+      </w:rPr>
+    </w:lvl>
+    <w:lvl w:ilvl="7" w:tplc="04050003" w:tentative="1">
+      <w:start w:val="1"/>
+      <w:numFmt w:val="bullet"/>
+      <w:lvlText w:val="o"/>
+      <w:lvlJc w:val="left"/>
+      <w:pPr>
+        <w:ind w:left="5760" w:hanging="360"/>
+      </w:pPr>
+      <w:rPr>
+        <w:rFonts w:ascii="Courier New" w:hAnsi="Courier New" w:cs="Courier New" w:hint="default"/>
+      </w:rPr>
+    </w:lvl>
+    <w:lvl w:ilvl="8" w:tplc="04050005" w:tentative="1">
+      <w:start w:val="1"/>
+      <w:numFmt w:val="bullet"/>
+      <w:lvlText w:val=""/>
+      <w:lvlJc w:val="left"/>
+      <w:pPr>
+        <w:ind w:left="6480" w:hanging="360"/>
+      </w:pPr>
+      <w:rPr>
+        <w:rFonts w:ascii="Wingdings" w:hAnsi="Wingdings" w:hint="default"/>
+      </w:rPr>
+    </w:lvl>
+  </w:abstractNum>
+  <w:abstractNum w:abstractNumId="22">
     <w:nsid w:val="34E610CC"/>
     <w:multiLevelType w:val="multilevel"/>
     <w:tmpl w:val="2474D1F0"/>
@@ -9437,7 +9752,7 @@
       </w:rPr>
     </w:lvl>
   </w:abstractNum>
-  <w:abstractNum w:abstractNumId="22">
+  <w:abstractNum w:abstractNumId="23">
     <w:nsid w:val="3CCE5B35"/>
     <w:multiLevelType w:val="hybridMultilevel"/>
     <w:tmpl w:val="9BBE7946"/>
@@ -9577,7 +9892,7 @@
       </w:rPr>
     </w:lvl>
   </w:abstractNum>
-  <w:abstractNum w:abstractNumId="23">
+  <w:abstractNum w:abstractNumId="24">
     <w:nsid w:val="3ECE16F8"/>
     <w:multiLevelType w:val="hybridMultilevel"/>
     <w:tmpl w:val="D982F648"/>
@@ -9717,7 +10032,7 @@
       </w:rPr>
     </w:lvl>
   </w:abstractNum>
-  <w:abstractNum w:abstractNumId="24">
+  <w:abstractNum w:abstractNumId="25">
     <w:nsid w:val="40BA6EDE"/>
     <w:multiLevelType w:val="hybridMultilevel"/>
     <w:tmpl w:val="40E2ABB0"/>
@@ -9857,7 +10172,7 @@
       </w:rPr>
     </w:lvl>
   </w:abstractNum>
-  <w:abstractNum w:abstractNumId="25">
+  <w:abstractNum w:abstractNumId="26">
     <w:nsid w:val="4107795B"/>
     <w:multiLevelType w:val="hybridMultilevel"/>
     <w:tmpl w:val="E3D4D36C"/>
@@ -9997,7 +10312,7 @@
       </w:rPr>
     </w:lvl>
   </w:abstractNum>
-  <w:abstractNum w:abstractNumId="26">
+  <w:abstractNum w:abstractNumId="27">
     <w:nsid w:val="4222580C"/>
     <w:multiLevelType w:val="hybridMultilevel"/>
     <w:tmpl w:val="21EA52E6"/>
@@ -10137,7 +10452,7 @@
       </w:rPr>
     </w:lvl>
   </w:abstractNum>
-  <w:abstractNum w:abstractNumId="27">
+  <w:abstractNum w:abstractNumId="28">
     <w:nsid w:val="44D67DCF"/>
     <w:multiLevelType w:val="hybridMultilevel"/>
     <w:tmpl w:val="78B4F716"/>
@@ -10277,7 +10592,7 @@
       </w:rPr>
     </w:lvl>
   </w:abstractNum>
-  <w:abstractNum w:abstractNumId="28">
+  <w:abstractNum w:abstractNumId="29">
     <w:nsid w:val="468B761C"/>
     <w:multiLevelType w:val="hybridMultilevel"/>
     <w:tmpl w:val="F6B2A760"/>
@@ -10417,7 +10732,7 @@
       </w:rPr>
     </w:lvl>
   </w:abstractNum>
-  <w:abstractNum w:abstractNumId="29">
+  <w:abstractNum w:abstractNumId="30">
     <w:nsid w:val="46FF7B47"/>
     <w:multiLevelType w:val="hybridMultilevel"/>
     <w:tmpl w:val="E65E56CA"/>
@@ -10557,7 +10872,7 @@
       </w:rPr>
     </w:lvl>
   </w:abstractNum>
-  <w:abstractNum w:abstractNumId="30">
+  <w:abstractNum w:abstractNumId="31">
     <w:nsid w:val="48301508"/>
     <w:multiLevelType w:val="hybridMultilevel"/>
     <w:tmpl w:val="153AA324"/>
@@ -10697,7 +11012,7 @@
       </w:rPr>
     </w:lvl>
   </w:abstractNum>
-  <w:abstractNum w:abstractNumId="31">
+  <w:abstractNum w:abstractNumId="32">
     <w:nsid w:val="58B5699B"/>
     <w:multiLevelType w:val="hybridMultilevel"/>
     <w:tmpl w:val="607E372C"/>
@@ -10837,7 +11152,7 @@
       </w:rPr>
     </w:lvl>
   </w:abstractNum>
-  <w:abstractNum w:abstractNumId="32">
+  <w:abstractNum w:abstractNumId="33">
     <w:nsid w:val="59E30F79"/>
     <w:multiLevelType w:val="hybridMultilevel"/>
     <w:tmpl w:val="7A36CA48"/>
@@ -10977,7 +11292,7 @@
       </w:rPr>
     </w:lvl>
   </w:abstractNum>
-  <w:abstractNum w:abstractNumId="33">
+  <w:abstractNum w:abstractNumId="34">
     <w:nsid w:val="5B7A1016"/>
     <w:multiLevelType w:val="multilevel"/>
     <w:tmpl w:val="AA82AB80"/>
@@ -11126,7 +11441,7 @@
       </w:rPr>
     </w:lvl>
   </w:abstractNum>
-  <w:abstractNum w:abstractNumId="34">
+  <w:abstractNum w:abstractNumId="35">
     <w:nsid w:val="5B940C15"/>
     <w:multiLevelType w:val="hybridMultilevel"/>
     <w:tmpl w:val="78304336"/>
@@ -11266,7 +11581,7 @@
       </w:rPr>
     </w:lvl>
   </w:abstractNum>
-  <w:abstractNum w:abstractNumId="35">
+  <w:abstractNum w:abstractNumId="36">
     <w:nsid w:val="5CF975EA"/>
     <w:multiLevelType w:val="hybridMultilevel"/>
     <w:tmpl w:val="B420DDD2"/>
@@ -11406,7 +11721,7 @@
       </w:rPr>
     </w:lvl>
   </w:abstractNum>
-  <w:abstractNum w:abstractNumId="36">
+  <w:abstractNum w:abstractNumId="37">
     <w:nsid w:val="5D5B33C0"/>
     <w:multiLevelType w:val="hybridMultilevel"/>
     <w:tmpl w:val="FF8E9C2A"/>
@@ -11546,7 +11861,7 @@
       </w:rPr>
     </w:lvl>
   </w:abstractNum>
-  <w:abstractNum w:abstractNumId="37">
+  <w:abstractNum w:abstractNumId="38">
     <w:nsid w:val="620B0C46"/>
     <w:multiLevelType w:val="hybridMultilevel"/>
     <w:tmpl w:val="96A82648"/>
@@ -11686,7 +12001,7 @@
       </w:rPr>
     </w:lvl>
   </w:abstractNum>
-  <w:abstractNum w:abstractNumId="38">
+  <w:abstractNum w:abstractNumId="39">
     <w:nsid w:val="67597FE2"/>
     <w:multiLevelType w:val="hybridMultilevel"/>
     <w:tmpl w:val="C8FAC8FA"/>
@@ -11826,7 +12141,7 @@
       </w:rPr>
     </w:lvl>
   </w:abstractNum>
-  <w:abstractNum w:abstractNumId="39">
+  <w:abstractNum w:abstractNumId="40">
     <w:nsid w:val="699C5E86"/>
     <w:multiLevelType w:val="hybridMultilevel"/>
     <w:tmpl w:val="1FD8EC7E"/>
@@ -11966,7 +12281,7 @@
       </w:rPr>
     </w:lvl>
   </w:abstractNum>
-  <w:abstractNum w:abstractNumId="40">
+  <w:abstractNum w:abstractNumId="41">
     <w:nsid w:val="6A3547ED"/>
     <w:multiLevelType w:val="hybridMultilevel"/>
     <w:tmpl w:val="DFFC6184"/>
@@ -12106,7 +12421,7 @@
       </w:rPr>
     </w:lvl>
   </w:abstractNum>
-  <w:abstractNum w:abstractNumId="41">
+  <w:abstractNum w:abstractNumId="42">
     <w:nsid w:val="6D6C233B"/>
     <w:multiLevelType w:val="hybridMultilevel"/>
     <w:tmpl w:val="82E88070"/>
@@ -12246,7 +12561,7 @@
       </w:rPr>
     </w:lvl>
   </w:abstractNum>
-  <w:abstractNum w:abstractNumId="42">
+  <w:abstractNum w:abstractNumId="43">
     <w:nsid w:val="6ED237D7"/>
     <w:multiLevelType w:val="hybridMultilevel"/>
     <w:tmpl w:val="D9D68E72"/>
@@ -12386,7 +12701,7 @@
       </w:rPr>
     </w:lvl>
   </w:abstractNum>
-  <w:abstractNum w:abstractNumId="43">
+  <w:abstractNum w:abstractNumId="44">
     <w:nsid w:val="6F8E5B24"/>
     <w:multiLevelType w:val="hybridMultilevel"/>
     <w:tmpl w:val="A18C17BA"/>
@@ -12526,7 +12841,7 @@
       </w:rPr>
     </w:lvl>
   </w:abstractNum>
-  <w:abstractNum w:abstractNumId="44">
+  <w:abstractNum w:abstractNumId="45">
     <w:nsid w:val="73974A8E"/>
     <w:multiLevelType w:val="hybridMultilevel"/>
     <w:tmpl w:val="F8F2E9D8"/>
@@ -12666,7 +12981,7 @@
       </w:rPr>
     </w:lvl>
   </w:abstractNum>
-  <w:abstractNum w:abstractNumId="45">
+  <w:abstractNum w:abstractNumId="46">
     <w:nsid w:val="79076682"/>
     <w:multiLevelType w:val="hybridMultilevel"/>
     <w:tmpl w:val="A9943AEC"/>
@@ -12806,7 +13121,7 @@
       </w:rPr>
     </w:lvl>
   </w:abstractNum>
-  <w:abstractNum w:abstractNumId="46">
+  <w:abstractNum w:abstractNumId="47">
     <w:nsid w:val="7D4A5D74"/>
     <w:multiLevelType w:val="multilevel"/>
     <w:tmpl w:val="267A9E52"/>
@@ -12959,13 +13274,13 @@
     <w:abstractNumId w:val="4"/>
   </w:num>
   <w:num w:numId="2">
-    <w:abstractNumId w:val="23"/>
+    <w:abstractNumId w:val="24"/>
   </w:num>
   <w:num w:numId="3">
     <w:abstractNumId w:val="7"/>
   </w:num>
   <w:num w:numId="4">
-    <w:abstractNumId w:val="44"/>
+    <w:abstractNumId w:val="45"/>
   </w:num>
   <w:num w:numId="5">
     <w:abstractNumId w:val="3"/>
@@ -12980,61 +13295,61 @@
     <w:abstractNumId w:val="0"/>
   </w:num>
   <w:num w:numId="9">
-    <w:abstractNumId w:val="30"/>
+    <w:abstractNumId w:val="31"/>
   </w:num>
   <w:num w:numId="10">
-    <w:abstractNumId w:val="42"/>
+    <w:abstractNumId w:val="43"/>
   </w:num>
   <w:num w:numId="11">
     <w:abstractNumId w:val="5"/>
   </w:num>
   <w:num w:numId="12">
-    <w:abstractNumId w:val="36"/>
+    <w:abstractNumId w:val="37"/>
   </w:num>
   <w:num w:numId="13">
-    <w:abstractNumId w:val="26"/>
+    <w:abstractNumId w:val="27"/>
   </w:num>
   <w:num w:numId="14">
-    <w:abstractNumId w:val="37"/>
+    <w:abstractNumId w:val="38"/>
   </w:num>
   <w:num w:numId="15">
-    <w:abstractNumId w:val="40"/>
+    <w:abstractNumId w:val="41"/>
   </w:num>
   <w:num w:numId="16">
-    <w:abstractNumId w:val="22"/>
+    <w:abstractNumId w:val="23"/>
   </w:num>
   <w:num w:numId="17">
-    <w:abstractNumId w:val="28"/>
+    <w:abstractNumId w:val="29"/>
   </w:num>
   <w:num w:numId="18">
-    <w:abstractNumId w:val="31"/>
+    <w:abstractNumId w:val="32"/>
   </w:num>
   <w:num w:numId="19">
     <w:abstractNumId w:val="8"/>
   </w:num>
   <w:num w:numId="20">
-    <w:abstractNumId w:val="25"/>
+    <w:abstractNumId w:val="26"/>
   </w:num>
   <w:num w:numId="21">
     <w:abstractNumId w:val="19"/>
   </w:num>
   <w:num w:numId="22">
-    <w:abstractNumId w:val="32"/>
+    <w:abstractNumId w:val="33"/>
   </w:num>
   <w:num w:numId="23">
-    <w:abstractNumId w:val="35"/>
+    <w:abstractNumId w:val="36"/>
   </w:num>
   <w:num w:numId="24">
     <w:abstractNumId w:val="16"/>
   </w:num>
   <w:num w:numId="25">
-    <w:abstractNumId w:val="41"/>
+    <w:abstractNumId w:val="42"/>
   </w:num>
   <w:num w:numId="26">
-    <w:abstractNumId w:val="38"/>
+    <w:abstractNumId w:val="39"/>
   </w:num>
   <w:num w:numId="27">
-    <w:abstractNumId w:val="39"/>
+    <w:abstractNumId w:val="40"/>
   </w:num>
   <w:num w:numId="28">
     <w:abstractNumId w:val="20"/>
@@ -13043,19 +13358,19 @@
     <w:abstractNumId w:val="10"/>
   </w:num>
   <w:num w:numId="30">
-    <w:abstractNumId w:val="34"/>
+    <w:abstractNumId w:val="35"/>
   </w:num>
   <w:num w:numId="31">
-    <w:abstractNumId w:val="43"/>
+    <w:abstractNumId w:val="44"/>
   </w:num>
   <w:num w:numId="32">
-    <w:abstractNumId w:val="29"/>
+    <w:abstractNumId w:val="30"/>
   </w:num>
   <w:num w:numId="33">
     <w:abstractNumId w:val="9"/>
   </w:num>
   <w:num w:numId="34">
-    <w:abstractNumId w:val="24"/>
+    <w:abstractNumId w:val="25"/>
   </w:num>
   <w:num w:numId="35">
     <w:abstractNumId w:val="14"/>
@@ -13064,25 +13379,25 @@
     <w:abstractNumId w:val="6"/>
   </w:num>
   <w:num w:numId="37">
-    <w:abstractNumId w:val="27"/>
+    <w:abstractNumId w:val="28"/>
   </w:num>
   <w:num w:numId="38">
     <w:abstractNumId w:val="18"/>
   </w:num>
   <w:num w:numId="39">
-    <w:abstractNumId w:val="45"/>
+    <w:abstractNumId w:val="46"/>
   </w:num>
   <w:num w:numId="40">
     <w:abstractNumId w:val="11"/>
   </w:num>
   <w:num w:numId="41">
-    <w:abstractNumId w:val="33"/>
+    <w:abstractNumId w:val="34"/>
   </w:num>
   <w:num w:numId="42">
-    <w:abstractNumId w:val="21"/>
+    <w:abstractNumId w:val="22"/>
   </w:num>
   <w:num w:numId="43">
-    <w:abstractNumId w:val="46"/>
+    <w:abstractNumId w:val="47"/>
   </w:num>
   <w:num w:numId="44">
     <w:abstractNumId w:val="13"/>
@@ -13095,6 +13410,9 @@
   </w:num>
   <w:num w:numId="47">
     <w:abstractNumId w:val="15"/>
+  </w:num>
+  <w:num w:numId="48">
+    <w:abstractNumId w:val="21"/>
   </w:num>
 </w:numbering>
 </file>

</xml_diff>